<commit_message>
wireframe image is smaller now
</commit_message>
<xml_diff>
--- a/Documents/Concept/Final concept.docx
+++ b/Documents/Concept/Final concept.docx
@@ -6,8 +6,13 @@
       <w:pPr>
         <w:pStyle w:val="TitleA"/>
       </w:pPr>
-      <w:r>
-        <w:t>Final concept document</w:t>
+      <w:proofErr w:type="spellStart"/>
+      <w:r>
+        <w:t>Final</w:t>
+      </w:r>
+      <w:proofErr w:type="spellEnd"/>
+      <w:r>
+        <w:t xml:space="preserve"> concept document</w:t>
       </w:r>
     </w:p>
     <w:p/>
@@ -15,21 +20,36 @@
       <w:pPr>
         <w:pStyle w:val="SubtitleA"/>
       </w:pPr>
+      <w:proofErr w:type="spellStart"/>
       <w:r>
         <w:t>Wordflip</w:t>
       </w:r>
+      <w:proofErr w:type="spellEnd"/>
     </w:p>
     <w:p>
       <w:pPr>
         <w:pStyle w:val="SubtitleA"/>
       </w:pPr>
       <w:r>
-        <w:t>Bram de Boer, Sander Everaers, Rob van Gastel, Joris van de Wijgert, Stan Wulms</w:t>
-      </w:r>
-    </w:p>
-    <w:p>
-      <w:pPr>
-        <w:pStyle w:val="Heading1"/>
+        <w:t xml:space="preserve">Bram de Boer, Sander </w:t>
+      </w:r>
+      <w:proofErr w:type="spellStart"/>
+      <w:r>
+        <w:t>Everaers</w:t>
+      </w:r>
+      <w:proofErr w:type="spellEnd"/>
+      <w:r>
+        <w:t xml:space="preserve">, Rob van Gastel, Joris van de Wijgert, Stan </w:t>
+      </w:r>
+      <w:proofErr w:type="spellStart"/>
+      <w:r>
+        <w:t>Wulms</w:t>
+      </w:r>
+      <w:proofErr w:type="spellEnd"/>
+    </w:p>
+    <w:p>
+      <w:pPr>
+        <w:pStyle w:val="Kop1"/>
       </w:pPr>
       <w:r>
         <w:t>Doel</w:t>
@@ -42,7 +62,7 @@
     </w:p>
     <w:p>
       <w:pPr>
-        <w:pStyle w:val="Heading1"/>
+        <w:pStyle w:val="Kop1"/>
       </w:pPr>
       <w:r>
         <w:t>Doelgroep</w:t>
@@ -55,7 +75,7 @@
     </w:p>
     <w:p>
       <w:pPr>
-        <w:pStyle w:val="Heading1"/>
+        <w:pStyle w:val="Kop1"/>
       </w:pPr>
       <w:r>
         <w:t>Onderdelen</w:t>
@@ -63,7 +83,7 @@
     </w:p>
     <w:p>
       <w:pPr>
-        <w:pStyle w:val="ListParagraph"/>
+        <w:pStyle w:val="Lijstalinea"/>
         <w:numPr>
           <w:ilvl w:val="0"/>
           <w:numId w:val="2"/>
@@ -75,7 +95,7 @@
     </w:p>
     <w:p>
       <w:pPr>
-        <w:pStyle w:val="ListParagraph"/>
+        <w:pStyle w:val="Lijstalinea"/>
         <w:numPr>
           <w:ilvl w:val="1"/>
           <w:numId w:val="2"/>
@@ -87,7 +107,7 @@
     </w:p>
     <w:p>
       <w:pPr>
-        <w:pStyle w:val="ListParagraph"/>
+        <w:pStyle w:val="Lijstalinea"/>
         <w:numPr>
           <w:ilvl w:val="0"/>
           <w:numId w:val="2"/>
@@ -99,7 +119,7 @@
     </w:p>
     <w:p>
       <w:pPr>
-        <w:pStyle w:val="ListParagraph"/>
+        <w:pStyle w:val="Lijstalinea"/>
         <w:numPr>
           <w:ilvl w:val="1"/>
           <w:numId w:val="2"/>
@@ -111,7 +131,7 @@
     </w:p>
     <w:p>
       <w:pPr>
-        <w:pStyle w:val="ListParagraph"/>
+        <w:pStyle w:val="Lijstalinea"/>
         <w:numPr>
           <w:ilvl w:val="0"/>
           <w:numId w:val="2"/>
@@ -123,7 +143,7 @@
     </w:p>
     <w:p>
       <w:pPr>
-        <w:pStyle w:val="ListParagraph"/>
+        <w:pStyle w:val="Lijstalinea"/>
         <w:numPr>
           <w:ilvl w:val="1"/>
           <w:numId w:val="2"/>
@@ -135,7 +155,7 @@
     </w:p>
     <w:p>
       <w:pPr>
-        <w:pStyle w:val="ListParagraph"/>
+        <w:pStyle w:val="Lijstalinea"/>
         <w:numPr>
           <w:ilvl w:val="0"/>
           <w:numId w:val="2"/>
@@ -147,7 +167,7 @@
     </w:p>
     <w:p>
       <w:pPr>
-        <w:pStyle w:val="ListParagraph"/>
+        <w:pStyle w:val="Lijstalinea"/>
         <w:numPr>
           <w:ilvl w:val="1"/>
           <w:numId w:val="2"/>
@@ -159,7 +179,7 @@
     </w:p>
     <w:p>
       <w:pPr>
-        <w:pStyle w:val="ListParagraph"/>
+        <w:pStyle w:val="Lijstalinea"/>
         <w:numPr>
           <w:ilvl w:val="0"/>
           <w:numId w:val="2"/>
@@ -171,7 +191,7 @@
     </w:p>
     <w:p>
       <w:pPr>
-        <w:pStyle w:val="ListParagraph"/>
+        <w:pStyle w:val="Lijstalinea"/>
         <w:numPr>
           <w:ilvl w:val="1"/>
           <w:numId w:val="2"/>
@@ -184,43 +204,78 @@
     <w:p/>
     <w:p>
       <w:pPr>
-        <w:pStyle w:val="Heading1"/>
-      </w:pPr>
-    </w:p>
-    <w:p>
-      <w:pPr>
-        <w:pStyle w:val="Heading1"/>
-      </w:pPr>
+        <w:pStyle w:val="Kop1"/>
+      </w:pPr>
+    </w:p>
+    <w:p>
+      <w:pPr>
+        <w:pStyle w:val="Kop1"/>
+      </w:pPr>
+      <w:proofErr w:type="spellStart"/>
       <w:r>
         <w:t>Gamification</w:t>
       </w:r>
-    </w:p>
-    <w:p>
-      <w:r>
-        <w:t xml:space="preserve">We proberen scholieren aan te moedigen met behulp van gamifcation. We doen dit aan de hand van trofeeën die verdient worden door de stof te oefenen. We gaan dit aangeven aan </w:t>
+      <w:proofErr w:type="spellEnd"/>
+    </w:p>
+    <w:p>
+      <w:r>
+        <w:t xml:space="preserve">We proberen scholieren aan te moedigen met behulp van </w:t>
+      </w:r>
+      <w:proofErr w:type="spellStart"/>
+      <w:r>
+        <w:t>gamifcation</w:t>
+      </w:r>
+      <w:proofErr w:type="spellEnd"/>
+      <w:r>
+        <w:t xml:space="preserve">. We doen dit aan de hand van trofeeën die </w:t>
+      </w:r>
+      <w:proofErr w:type="gramStart"/>
+      <w:r>
+        <w:t>verdient</w:t>
+      </w:r>
+      <w:proofErr w:type="gramEnd"/>
+      <w:r>
+        <w:t xml:space="preserve"> worden door de stof te oefenen. We gaan dit aangeven aan </w:t>
       </w:r>
       <w:r>
         <w:lastRenderedPageBreak/>
-        <w:t>de hand van progress bars hiermee willen we de scholieren aan moedigen te oefenen. De progress bar gaat de vooruitgang tussen trofeeën weergeven. Zie figuur 1.</w:t>
-      </w:r>
-    </w:p>
-    <w:p/>
-    <w:p>
+        <w:t xml:space="preserve">de hand van </w:t>
+      </w:r>
+      <w:proofErr w:type="spellStart"/>
+      <w:r>
+        <w:t>progress</w:t>
+      </w:r>
+      <w:proofErr w:type="spellEnd"/>
+      <w:r>
+        <w:t xml:space="preserve"> bars hiermee willen we de scholieren aan moedigen te oefenen. De </w:t>
+      </w:r>
+      <w:proofErr w:type="spellStart"/>
+      <w:r>
+        <w:t>progress</w:t>
+      </w:r>
+      <w:proofErr w:type="spellEnd"/>
+      <w:r>
+        <w:t xml:space="preserve"> bar gaat de vooruitgang tussen trofeeën weergeven. Zie figuur 1.</w:t>
+      </w:r>
+    </w:p>
+    <w:p>
+      <w:bookmarkStart w:id="0" w:name="_GoBack"/>
+      <w:bookmarkEnd w:id="0"/>
       <w:r>
         <w:rPr>
           <w:noProof/>
-          <w:lang w:val="en-US"/>
+          <w:lang w:eastAsia="nl-NL"/>
         </w:rPr>
         <w:drawing>
-          <wp:anchor distT="152400" distB="152400" distL="152400" distR="152400" simplePos="0" relativeHeight="251659264" behindDoc="0" locked="0" layoutInCell="1" allowOverlap="1" wp14:anchorId="54FCE86D" wp14:editId="056D8EBE">
+          <wp:anchor distT="152400" distB="152400" distL="152400" distR="152400" simplePos="0" relativeHeight="251659264" behindDoc="0" locked="0" layoutInCell="1" allowOverlap="1" wp14:anchorId="54FCE86D" wp14:editId="2DACA214">
             <wp:simplePos x="0" y="0"/>
             <wp:positionH relativeFrom="margin">
-              <wp:posOffset>-3784599</wp:posOffset>
+              <wp:posOffset>866140</wp:posOffset>
             </wp:positionH>
             <wp:positionV relativeFrom="line">
-              <wp:posOffset>210185</wp:posOffset>
+              <wp:posOffset>445135</wp:posOffset>
             </wp:positionV>
-            <wp:extent cx="5756911" cy="3643091"/>
+            <wp:extent cx="2085975" cy="3642995"/>
             <wp:effectExtent l="0" t="0" r="0" b="0"/>
             <wp:wrapTopAndBottom distT="152400" distB="152400"/>
             <wp:docPr id="1073741825" name="officeArt object"/>
@@ -234,35 +289,42 @@
                       <a:picLocks noChangeAspect="1"/>
                     </pic:cNvPicPr>
                   </pic:nvPicPr>
-                  <pic:blipFill>
+                  <pic:blipFill rotWithShape="1">
                     <a:blip r:embed="rId7">
                       <a:extLst/>
                     </a:blip>
-                    <a:stretch>
-                      <a:fillRect/>
-                    </a:stretch>
+                    <a:srcRect l="63756"/>
+                    <a:stretch/>
                   </pic:blipFill>
-                  <pic:spPr>
+                  <pic:spPr bwMode="auto">
                     <a:xfrm>
                       <a:off x="0" y="0"/>
-                      <a:ext cx="5756911" cy="3643091"/>
+                      <a:ext cx="2085975" cy="3642995"/>
                     </a:xfrm>
                     <a:prstGeom prst="rect">
                       <a:avLst/>
                     </a:prstGeom>
-                    <a:ln w="12700" cap="flat">
+                    <a:ln>
                       <a:noFill/>
-                      <a:miter lim="400000"/>
                     </a:ln>
                     <a:effectLst/>
+                    <a:extLst>
+                      <a:ext uri="{53640926-AAD7-44D8-BBD7-CCE9431645EC}">
+                        <a14:shadowObscured xmlns:a14="http://schemas.microsoft.com/office/drawing/2010/main"/>
+                      </a:ext>
+                    </a:extLst>
                   </pic:spPr>
                 </pic:pic>
               </a:graphicData>
             </a:graphic>
+            <wp14:sizeRelH relativeFrom="margin">
+              <wp14:pctWidth>0</wp14:pctWidth>
+            </wp14:sizeRelH>
           </wp:anchor>
         </w:drawing>
       </w:r>
     </w:p>
+    <w:p/>
     <w:p>
       <w:pPr>
         <w:rPr>
@@ -277,17 +339,27 @@
           <w:sz w:val="20"/>
           <w:szCs w:val="20"/>
         </w:rPr>
-        <w:t>Figuur 1, wireframe</w:t>
-      </w:r>
-    </w:p>
-    <w:p>
-      <w:pPr>
-        <w:pStyle w:val="Heading1"/>
-      </w:pPr>
-    </w:p>
-    <w:p>
-      <w:pPr>
-        <w:pStyle w:val="Heading1"/>
+        <w:t xml:space="preserve">Figuur 1, </w:t>
+      </w:r>
+      <w:proofErr w:type="spellStart"/>
+      <w:r>
+        <w:rPr>
+          <w:color w:val="525252"/>
+          <w:sz w:val="20"/>
+          <w:szCs w:val="20"/>
+        </w:rPr>
+        <w:t>wireframe</w:t>
+      </w:r>
+      <w:proofErr w:type="spellEnd"/>
+    </w:p>
+    <w:p>
+      <w:pPr>
+        <w:pStyle w:val="Kop1"/>
+      </w:pPr>
+    </w:p>
+    <w:p>
+      <w:pPr>
+        <w:pStyle w:val="Kop1"/>
       </w:pPr>
       <w:r>
         <w:t>Storyboard</w:t>
@@ -295,7 +367,7 @@
     </w:p>
     <w:p>
       <w:pPr>
-        <w:pStyle w:val="Heading3"/>
+        <w:pStyle w:val="Kop3"/>
       </w:pPr>
       <w:r>
         <w:t>Tip van de dag</w:t>
@@ -303,7 +375,15 @@
     </w:p>
     <w:p>
       <w:r>
-        <w:t>In het onderstaande scenario krijgt de actor een notificatie met de tip van de dag, deze tip is (bijvoorbeeld) gebaseerd op het feit dat er over een week een toets aan komt plus dat er is gebleken dat de actor ‘s ochtends goed presteert in de app.</w:t>
+        <w:t xml:space="preserve">In het onderstaande scenario krijgt de actor een notificatie met de tip van de dag, deze tip is (bijvoorbeeld) gebaseerd op het feit dat er over een week een toets aan komt plus dat er is gebleken dat de actor ‘s </w:t>
+      </w:r>
+      <w:proofErr w:type="spellStart"/>
+      <w:r>
+        <w:t>ochtends</w:t>
+      </w:r>
+      <w:proofErr w:type="spellEnd"/>
+      <w:r>
+        <w:t xml:space="preserve"> goed presteert in de app.</w:t>
       </w:r>
     </w:p>
     <w:p>
@@ -316,7 +396,7 @@
       <w:r>
         <w:rPr>
           <w:noProof/>
-          <w:lang w:val="en-US"/>
+          <w:lang w:eastAsia="nl-NL"/>
         </w:rPr>
         <w:lastRenderedPageBreak/>
         <w:drawing>
@@ -382,7 +462,7 @@
     </w:p>
     <w:p>
       <w:pPr>
-        <w:pStyle w:val="Heading1"/>
+        <w:pStyle w:val="Kop1"/>
       </w:pPr>
       <w:r>
         <w:t>Iteraties conceptfase</w:t>
@@ -390,7 +470,7 @@
     </w:p>
     <w:p>
       <w:pPr>
-        <w:pStyle w:val="Heading2"/>
+        <w:pStyle w:val="Kop2"/>
       </w:pPr>
       <w:r>
         <w:t>Iteratie 1</w:t>
@@ -398,7 +478,15 @@
     </w:p>
     <w:p>
       <w:r>
-        <w:t>Oorspronkelijk hadden we het idee om studenten tijd te laten besparen, maar hier zagen we niet veel toekomst in, omdat het weinig quantified student is.</w:t>
+        <w:t xml:space="preserve">Oorspronkelijk hadden we het idee om studenten tijd te laten besparen, maar hier zagen we niet veel toekomst in, omdat het weinig </w:t>
+      </w:r>
+      <w:proofErr w:type="spellStart"/>
+      <w:r>
+        <w:t>quantified</w:t>
+      </w:r>
+      <w:proofErr w:type="spellEnd"/>
+      <w:r>
+        <w:t xml:space="preserve"> student is.</w:t>
       </w:r>
     </w:p>
     <w:p>
@@ -414,7 +502,7 @@
     <w:p/>
     <w:p>
       <w:pPr>
-        <w:pStyle w:val="Heading2"/>
+        <w:pStyle w:val="Kop2"/>
       </w:pPr>
       <w:r>
         <w:t>Iteratie 2</w:t>
@@ -422,13 +510,21 @@
     </w:p>
     <w:p>
       <w:r>
-        <w:t xml:space="preserve">Ons volgende concept was het idee om scholieren buiten de les bezig te laten houden door ze de mogelijkheid te geven om vragen te stellen en deze vragen zouden kunnen terugkomen in de toets. Maar het kost te veel tijd volgens een expert en het was niet genoeg quantified student. </w:t>
+        <w:t xml:space="preserve">Ons volgende concept was het idee om scholieren buiten de les bezig te laten houden door ze de mogelijkheid te geven om vragen te stellen en deze vragen zouden kunnen terugkomen in de toets. Maar het kost te veel tijd volgens een expert en het was niet genoeg </w:t>
+      </w:r>
+      <w:proofErr w:type="spellStart"/>
+      <w:r>
+        <w:t>quantified</w:t>
+      </w:r>
+      <w:proofErr w:type="spellEnd"/>
+      <w:r>
+        <w:t xml:space="preserve"> student. </w:t>
       </w:r>
     </w:p>
     <w:p/>
     <w:p>
       <w:pPr>
-        <w:pStyle w:val="Heading2"/>
+        <w:pStyle w:val="Kop2"/>
       </w:pPr>
       <w:r>
         <w:t>Iteratie 3</w:t>
@@ -436,13 +532,37 @@
     </w:p>
     <w:p>
       <w:r>
-        <w:t xml:space="preserve">Als feedback kregen we te horen dat een app op een doel moet richten, anders wordt het te groot en niet meer overzichtelijk. Dus hebben we ons gefocust op iets met woorden leren, ook hebben we het idee dat de docent de resultaten kan zien. Dit kwam naar ons idee een beetje neer op ‘Big brother is watching you’. </w:t>
+        <w:t xml:space="preserve">Als feedback kregen we te horen dat een app op een doel moet richten, anders wordt het te groot en niet meer overzichtelijk. Dus hebben we ons gefocust op iets met woorden leren, ook hebben we het idee dat de docent de resultaten kan zien. Dit kwam naar ons idee een beetje neer op ‘Big </w:t>
+      </w:r>
+      <w:proofErr w:type="spellStart"/>
+      <w:r>
+        <w:t>brother</w:t>
+      </w:r>
+      <w:proofErr w:type="spellEnd"/>
+      <w:r>
+        <w:t xml:space="preserve"> is </w:t>
+      </w:r>
+      <w:proofErr w:type="spellStart"/>
+      <w:r>
+        <w:t>watching</w:t>
+      </w:r>
+      <w:proofErr w:type="spellEnd"/>
+      <w:r>
+        <w:t xml:space="preserve"> </w:t>
+      </w:r>
+      <w:proofErr w:type="spellStart"/>
+      <w:r>
+        <w:t>you</w:t>
+      </w:r>
+      <w:proofErr w:type="spellEnd"/>
+      <w:r>
+        <w:t xml:space="preserve">’. </w:t>
       </w:r>
     </w:p>
     <w:p/>
     <w:p>
       <w:pPr>
-        <w:pStyle w:val="Heading2"/>
+        <w:pStyle w:val="Kop2"/>
       </w:pPr>
       <w:r>
         <w:t>Iteratie 4</w:t>
@@ -454,7 +574,15 @@
       </w:r>
       <w:r>
         <w:lastRenderedPageBreak/>
-        <w:t>spraak te gebruiken, dit maakt het leren eenvoudiger en kan dyslecten erg goed helpen. Ook het plaatsen in een context (via een zin of een afbeelding) kan daarbij helpen.</w:t>
+        <w:t xml:space="preserve">spraak te gebruiken, dit maakt het leren eenvoudiger en kan </w:t>
+      </w:r>
+      <w:proofErr w:type="spellStart"/>
+      <w:r>
+        <w:t>dyslecten</w:t>
+      </w:r>
+      <w:proofErr w:type="spellEnd"/>
+      <w:r>
+        <w:t xml:space="preserve"> erg goed helpen. Ook het plaatsen in een context (via een zin of een afbeelding) kan daarbij helpen.</w:t>
       </w:r>
     </w:p>
     <w:p>
@@ -479,28 +607,36 @@
     <w:p/>
     <w:p>
       <w:pPr>
-        <w:pStyle w:val="Heading1"/>
-      </w:pPr>
+        <w:pStyle w:val="Kop1"/>
+      </w:pPr>
+      <w:proofErr w:type="spellStart"/>
       <w:r>
         <w:t>Wireframes</w:t>
       </w:r>
-    </w:p>
-    <w:p>
-      <w:r>
-        <w:t>Aan de hand van deze scenario’s en ontwerpkeuzes hebben wij het onderstaande wireframe schema gemaakt.</w:t>
+      <w:proofErr w:type="spellEnd"/>
+    </w:p>
+    <w:p>
+      <w:r>
+        <w:t xml:space="preserve">Aan de hand van deze scenario’s en ontwerpkeuzes hebben wij het onderstaande </w:t>
+      </w:r>
+      <w:proofErr w:type="spellStart"/>
+      <w:r>
+        <w:t>wireframe</w:t>
+      </w:r>
+      <w:proofErr w:type="spellEnd"/>
+      <w:r>
+        <w:t xml:space="preserve"> schema gemaakt.</w:t>
       </w:r>
       <w:r>
         <w:t xml:space="preserve"> Hierin is te zien hoe de app werkt en de verschillende schermen aan elkaar verbonden zijn.</w:t>
       </w:r>
-      <w:bookmarkStart w:id="0" w:name="_GoBack"/>
-      <w:bookmarkEnd w:id="0"/>
     </w:p>
     <w:p/>
     <w:p>
       <w:r>
         <w:rPr>
           <w:noProof/>
-          <w:lang w:val="en-US"/>
+          <w:lang w:eastAsia="nl-NL"/>
         </w:rPr>
         <w:drawing>
           <wp:inline distT="0" distB="0" distL="0" distR="0" wp14:anchorId="7AB5B5AB" wp14:editId="18F65723">
@@ -547,7 +683,7 @@
     </w:p>
     <w:p>
       <w:pPr>
-        <w:pStyle w:val="Heading1"/>
+        <w:pStyle w:val="Kop1"/>
       </w:pPr>
       <w:r>
         <w:lastRenderedPageBreak/>
@@ -569,7 +705,7 @@
       <w:r>
         <w:rPr>
           <w:noProof/>
-          <w:lang w:val="en-US"/>
+          <w:lang w:eastAsia="nl-NL"/>
         </w:rPr>
         <w:drawing>
           <wp:inline distT="0" distB="0" distL="0" distR="0" wp14:anchorId="23001863" wp14:editId="3C063E32">
@@ -1372,7 +1508,7 @@
     <w:lsdException w:name="List Table 6 Colorful Accent 6" w:uiPriority="51"/>
     <w:lsdException w:name="List Table 7 Colorful Accent 6" w:uiPriority="52"/>
   </w:latentStyles>
-  <w:style w:type="paragraph" w:default="1" w:styleId="Normal">
+  <w:style w:type="paragraph" w:default="1" w:styleId="Standaard">
     <w:name w:val="Normal"/>
     <w:rPr>
       <w:rFonts w:ascii="Calibri" w:eastAsia="Calibri" w:hAnsi="Calibri" w:cs="Calibri"/>
@@ -1383,9 +1519,9 @@
       <w:lang w:val="nl-NL"/>
     </w:rPr>
   </w:style>
-  <w:style w:type="paragraph" w:styleId="Heading1">
+  <w:style w:type="paragraph" w:styleId="Kop1">
     <w:name w:val="heading 1"/>
-    <w:next w:val="Normal"/>
+    <w:next w:val="Standaard"/>
     <w:pPr>
       <w:keepNext/>
       <w:keepLines/>
@@ -1401,9 +1537,9 @@
       <w:lang w:val="nl-NL"/>
     </w:rPr>
   </w:style>
-  <w:style w:type="paragraph" w:styleId="Heading2">
+  <w:style w:type="paragraph" w:styleId="Kop2">
     <w:name w:val="heading 2"/>
-    <w:next w:val="Normal"/>
+    <w:next w:val="Standaard"/>
     <w:pPr>
       <w:keepNext/>
       <w:keepLines/>
@@ -1419,9 +1555,9 @@
       <w:lang w:val="nl-NL"/>
     </w:rPr>
   </w:style>
-  <w:style w:type="paragraph" w:styleId="Heading3">
+  <w:style w:type="paragraph" w:styleId="Kop3">
     <w:name w:val="heading 3"/>
-    <w:next w:val="Normal"/>
+    <w:next w:val="Standaard"/>
     <w:pPr>
       <w:keepNext/>
       <w:keepLines/>
@@ -1437,13 +1573,13 @@
       <w:lang w:val="nl-NL"/>
     </w:rPr>
   </w:style>
-  <w:style w:type="character" w:default="1" w:styleId="DefaultParagraphFont">
+  <w:style w:type="character" w:default="1" w:styleId="Standaardalinea-lettertype">
     <w:name w:val="Default Paragraph Font"/>
     <w:uiPriority w:val="1"/>
     <w:semiHidden/>
     <w:unhideWhenUsed/>
   </w:style>
-  <w:style w:type="table" w:default="1" w:styleId="TableNormal">
+  <w:style w:type="table" w:default="1" w:styleId="Standaardtabel">
     <w:name w:val="Normal Table"/>
     <w:uiPriority w:val="99"/>
     <w:semiHidden/>
@@ -1458,7 +1594,7 @@
       </w:tblCellMar>
     </w:tblPr>
   </w:style>
-  <w:style w:type="numbering" w:default="1" w:styleId="NoList">
+  <w:style w:type="numbering" w:default="1" w:styleId="Geenlijst">
     <w:name w:val="No List"/>
     <w:uiPriority w:val="99"/>
     <w:semiHidden/>
@@ -1486,7 +1622,7 @@
   </w:style>
   <w:style w:type="paragraph" w:customStyle="1" w:styleId="TitleA">
     <w:name w:val="Title A"/>
-    <w:next w:val="Normal"/>
+    <w:next w:val="Standaard"/>
     <w:rPr>
       <w:rFonts w:ascii="Calibri Light" w:eastAsia="Calibri Light" w:hAnsi="Calibri Light" w:cs="Calibri Light"/>
       <w:color w:val="000000"/>
@@ -1500,7 +1636,7 @@
   </w:style>
   <w:style w:type="paragraph" w:customStyle="1" w:styleId="SubtitleA">
     <w:name w:val="Subtitle A"/>
-    <w:next w:val="Normal"/>
+    <w:next w:val="Standaard"/>
     <w:pPr>
       <w:spacing w:after="160"/>
     </w:pPr>
@@ -1514,7 +1650,7 @@
       <w:lang w:val="nl-NL"/>
     </w:rPr>
   </w:style>
-  <w:style w:type="paragraph" w:styleId="ListParagraph">
+  <w:style w:type="paragraph" w:styleId="Lijstalinea">
     <w:name w:val="List Paragraph"/>
     <w:pPr>
       <w:ind w:left="720"/>

</xml_diff>